<commit_message>
added OS lection 3
</commit_message>
<xml_diff>
--- a/Операционные системы/Лекция 2.docx
+++ b/Операционные системы/Лекция 2.docx
@@ -11,8 +11,13 @@
       </w:r>
       <w:r>
         <w:br/>
-        <w:t>Лекция 1</w:t>
-      </w:r>
+        <w:t xml:space="preserve">Лекция </w:t>
+      </w:r>
+      <w:r>
+        <w:t>2</w:t>
+      </w:r>
+      <w:bookmarkStart w:id="0" w:name="_GoBack"/>
+      <w:bookmarkEnd w:id="0"/>
     </w:p>
     <w:p>
       <w:r>
@@ -472,9 +477,6 @@
     <w:p>
       <w:pPr>
         <w:pStyle w:val="2"/>
-        <w:rPr>
-          <w:lang w:val="en-US"/>
-        </w:rPr>
       </w:pPr>
       <w:r>
         <w:t xml:space="preserve">История </w:t>
@@ -548,10 +550,7 @@
         <w:t>System</w:t>
       </w:r>
       <w:r>
-        <w:t>)</w:t>
-      </w:r>
-      <w:r>
-        <w:t xml:space="preserve"> (</w:t>
+        <w:t>) (</w:t>
       </w:r>
       <w:r>
         <w:t>совместимая система разделения времени</w:t>
@@ -765,35 +764,30 @@
       </w:r>
     </w:p>
     <w:p>
-      <w:pPr>
+      <w:proofErr w:type="spellStart"/>
+      <w:r>
         <w:rPr>
           <w:lang w:val="en-US"/>
         </w:rPr>
-      </w:pPr>
-      <w:proofErr w:type="spellStart"/>
+        <w:t>BellLabs</w:t>
+      </w:r>
+      <w:proofErr w:type="spellEnd"/>
+      <w:r>
+        <w:t xml:space="preserve"> </w:t>
+      </w:r>
+      <w:r>
+        <w:t xml:space="preserve">– выходит из разработки. Находят </w:t>
+      </w:r>
       <w:r>
         <w:rPr>
           <w:lang w:val="en-US"/>
         </w:rPr>
-        <w:t>BellLabs</w:t>
-      </w:r>
-      <w:proofErr w:type="spellEnd"/>
-      <w:r>
-        <w:t xml:space="preserve"> </w:t>
-      </w:r>
-      <w:r>
-        <w:t xml:space="preserve">– выходит из разработки. Находят </w:t>
-      </w:r>
-      <w:r>
-        <w:rPr>
-          <w:lang w:val="en-US"/>
-        </w:rPr>
-        <w:t>PDP7</w:t>
-      </w:r>
-      <w:r>
-        <w:rPr>
-          <w:lang w:val="en-US"/>
-        </w:rPr>
+        <w:t>PDP</w:t>
+      </w:r>
+      <w:r>
+        <w:t>7</w:t>
+      </w:r>
+      <w:r>
         <w:t>.</w:t>
       </w:r>
     </w:p>
@@ -875,40 +869,44 @@
       </w:r>
     </w:p>
     <w:p>
-      <w:pPr>
+      <w:r>
+        <w:t>Созданы</w:t>
+      </w:r>
+      <w:r>
+        <w:t xml:space="preserve"> </w:t>
+      </w:r>
+      <w:r>
         <w:rPr>
           <w:lang w:val="en-US"/>
         </w:rPr>
-      </w:pPr>
-      <w:r>
-        <w:t>Созданы</w:t>
+        <w:t>Word</w:t>
+      </w:r>
+      <w:r>
+        <w:t xml:space="preserve">, </w:t>
       </w:r>
       <w:r>
         <w:rPr>
           <w:lang w:val="en-US"/>
         </w:rPr>
+        <w:t>Excel</w:t>
+      </w:r>
+      <w:r>
         <w:t xml:space="preserve"> </w:t>
       </w:r>
       <w:r>
+        <w:t>и</w:t>
+      </w:r>
+      <w:r>
+        <w:t xml:space="preserve"> </w:t>
+      </w:r>
+      <w:r>
         <w:rPr>
           <w:lang w:val="en-US"/>
         </w:rPr>
-        <w:t xml:space="preserve">Word, Excel </w:t>
-      </w:r>
-      <w:r>
-        <w:t>и</w:t>
-      </w:r>
-      <w:r>
-        <w:rPr>
-          <w:lang w:val="en-US"/>
-        </w:rPr>
+        <w:t>Access</w:t>
+      </w:r>
+      <w:r>
         <w:t xml:space="preserve"> </w:t>
-      </w:r>
-      <w:r>
-        <w:rPr>
-          <w:lang w:val="en-US"/>
-        </w:rPr>
-        <w:t xml:space="preserve">Access </w:t>
       </w:r>
     </w:p>
     <w:p>
@@ -940,11 +938,6 @@
       </w:r>
     </w:p>
     <w:p>
-      <w:pPr>
-        <w:rPr>
-          <w:lang w:val="en-US"/>
-        </w:rPr>
-      </w:pPr>
       <w:r>
         <w:rPr>
           <w:lang w:val="en-US"/>
@@ -1099,10 +1092,7 @@
         <w:t xml:space="preserve"> (</w:t>
       </w:r>
       <w:r>
-        <w:t xml:space="preserve">написал </w:t>
-      </w:r>
-      <w:r>
-        <w:t>Эндрю Таненбаум</w:t>
+        <w:t>написал Эндрю Таненбаум</w:t>
       </w:r>
       <w:r>
         <w:t>)</w:t>
@@ -1110,13 +1100,7 @@
     </w:p>
     <w:p>
       <w:r>
-        <w:t xml:space="preserve">В 1991 году, </w:t>
-      </w:r>
-      <w:r>
-        <w:t>Эндрю Таненбаум</w:t>
-      </w:r>
-      <w:r>
-        <w:t xml:space="preserve"> завершил первую версию </w:t>
+        <w:t xml:space="preserve">В 1991 году, Эндрю Таненбаум завершил первую версию </w:t>
       </w:r>
       <w:r>
         <w:rPr>
@@ -1236,11 +1220,6 @@
       </w:r>
     </w:p>
     <w:p>
-      <w:pPr>
-        <w:rPr>
-          <w:lang w:val="en-US"/>
-        </w:rPr>
-      </w:pPr>
       <w:r>
         <w:t xml:space="preserve">Существует два взгляда на операционную систему </w:t>
       </w:r>
@@ -1384,8 +1363,6 @@
       <w:r>
         <w:t>Объём оперативной памяти (также основной ресурс)</w:t>
       </w:r>
-      <w:bookmarkStart w:id="0" w:name="_GoBack"/>
-      <w:bookmarkEnd w:id="0"/>
     </w:p>
     <w:sectPr>
       <w:pgSz w:w="11906" w:h="16838"/>
@@ -6654,7 +6631,7 @@
 </file>
 
 <file path=customXml/itemProps1.xml><?xml version="1.0" encoding="utf-8"?>
-<ds:datastoreItem xmlns:ds="http://schemas.openxmlformats.org/officeDocument/2006/customXml" ds:itemID="{07A22F5D-CAD0-4F3F-8D0E-F4AC526E01F4}">
+<ds:datastoreItem xmlns:ds="http://schemas.openxmlformats.org/officeDocument/2006/customXml" ds:itemID="{0964A97E-275D-4CA3-9468-C83FE31CCD92}">
   <ds:schemaRefs>
     <ds:schemaRef ds:uri="http://schemas.openxmlformats.org/officeDocument/2006/bibliography"/>
   </ds:schemaRefs>

</xml_diff>